<commit_message>
Retos: se actualizo el enunciado del reto5 de refuerzo para incluir las instrucciones de entrega
</commit_message>
<xml_diff>
--- a/CICLO_II/Retos/Retos de refuerzo/Enunciados/Reto 5.docx
+++ b/CICLO_II/Retos/Retos de refuerzo/Enunciados/Reto 5.docx
@@ -320,7 +320,25 @@
                 <w:color w:val="000000"/>
                 <w:lang w:eastAsia="es-CO"/>
               </w:rPr>
-              <w:t>El Ministerio de Salud le pide que lo ayude en el desarrollo de un programa para la emisión de alertas tempranas de acuerdo a las características del nodo. Para ello debe tener en cuenta las tablas siguientes:</w:t>
+              <w:t xml:space="preserve">El Ministerio de Salud le pide que lo ayude en el desarrollo de un programa para la emisión de alertas tempranas </w:t>
+            </w:r>
+            <w:proofErr w:type="gramStart"/>
+            <w:r>
+              <w:rPr>
+                <w:rFonts w:eastAsia="Times New Roman" w:cstheme="minorHAnsi"/>
+                <w:color w:val="000000"/>
+                <w:lang w:eastAsia="es-CO"/>
+              </w:rPr>
+              <w:t>de acuerdo a</w:t>
+            </w:r>
+            <w:proofErr w:type="gramEnd"/>
+            <w:r>
+              <w:rPr>
+                <w:rFonts w:eastAsia="Times New Roman" w:cstheme="minorHAnsi"/>
+                <w:color w:val="000000"/>
+                <w:lang w:eastAsia="es-CO"/>
+              </w:rPr>
+              <w:t xml:space="preserve"> las características del nodo. Para ello debe tener en cuenta las tablas siguientes:</w:t>
             </w:r>
           </w:p>
           <w:tbl>
@@ -5509,6 +5527,94 @@
                 <w:lang w:eastAsia="es-CO"/>
               </w:rPr>
               <w:t>Se debe entregar el diagrama de UML de la aplicación.</w:t>
+            </w:r>
+          </w:p>
+          <w:p>
+            <w:pPr>
+              <w:jc w:val="both"/>
+            </w:pPr>
+            <w:r>
+              <w:rPr>
+                <w:rFonts w:eastAsia="Times New Roman" w:cstheme="minorHAnsi"/>
+                <w:b/>
+                <w:bCs/>
+                <w:color w:val="000000"/>
+                <w:lang w:eastAsia="es-CO"/>
+              </w:rPr>
+              <w:t>NOTA:</w:t>
+            </w:r>
+            <w:r>
+              <w:rPr>
+                <w:rFonts w:eastAsia="Times New Roman" w:cstheme="minorHAnsi"/>
+                <w:color w:val="000000"/>
+                <w:lang w:eastAsia="es-CO"/>
+              </w:rPr>
+              <w:t xml:space="preserve"> se debe entregar en un .zip los archivos necesarios para ejecutar de manera correcta el programa. </w:t>
+            </w:r>
+            <w:r>
+              <w:t xml:space="preserve">Por favor llame el comprimido de la siguiente forma: </w:t>
+            </w:r>
+            <w:proofErr w:type="spellStart"/>
+            <w:r>
+              <w:rPr>
+                <w:b/>
+                <w:bCs/>
+              </w:rPr>
+              <w:t>ApellidoNombre</w:t>
+            </w:r>
+            <w:proofErr w:type="spellEnd"/>
+            <w:r>
+              <w:rPr>
+                <w:b/>
+                <w:bCs/>
+              </w:rPr>
+              <w:t>-</w:t>
+            </w:r>
+            <w:r>
+              <w:rPr>
+                <w:b/>
+                <w:bCs/>
+              </w:rPr>
+              <w:t>#Grupo</w:t>
+            </w:r>
+            <w:r>
+              <w:rPr>
+                <w:b/>
+                <w:bCs/>
+              </w:rPr>
+              <w:t>.zip</w:t>
+            </w:r>
+            <w:r>
+              <w:t>. Donde Apellido se refiere al apellido de estudiante, Nombre se refiere al nombre del estudiante y #Grupo se refiere al número de grupo al que pertenece el estudiante.</w:t>
+            </w:r>
+          </w:p>
+          <w:p>
+            <w:pPr>
+              <w:spacing w:after="240" w:line="240" w:lineRule="auto"/>
+              <w:jc w:val="both"/>
+              <w:rPr>
+                <w:rFonts w:eastAsia="Times New Roman" w:cstheme="minorHAnsi"/>
+                <w:color w:val="000000"/>
+                <w:lang w:eastAsia="es-CO"/>
+              </w:rPr>
+            </w:pPr>
+            <w:r>
+              <w:rPr>
+                <w:rFonts w:eastAsia="Times New Roman" w:cstheme="minorHAnsi"/>
+                <w:b/>
+                <w:bCs/>
+                <w:color w:val="000000"/>
+                <w:lang w:eastAsia="es-CO"/>
+              </w:rPr>
+              <w:t>NOTA:</w:t>
+            </w:r>
+            <w:r>
+              <w:rPr>
+                <w:rFonts w:eastAsia="Times New Roman" w:cstheme="minorHAnsi"/>
+                <w:color w:val="000000"/>
+                <w:lang w:eastAsia="es-CO"/>
+              </w:rPr>
+              <w:t xml:space="preserve"> el diagrama UML debe un archivo de imagen y debe estar incluido dentro del .zip.</w:t>
             </w:r>
           </w:p>
         </w:tc>

</xml_diff>